<commit_message>
Thesis work update: About Typed-SKI
</commit_message>
<xml_diff>
--- a/src/main/resources/Diplomamunka.docx
+++ b/src/main/resources/Diplomamunka.docx
@@ -1,11 +1,11 @@
 
 <file path=word/document.xml><?xml version="1.0" encoding="utf-8"?>
-<w:document xmlns:wpc="http://schemas.microsoft.com/office/word/2010/wordprocessingCanvas" xmlns:cx="http://schemas.microsoft.com/office/drawing/2014/chartex" xmlns:mc="http://schemas.openxmlformats.org/markup-compatibility/2006" xmlns:o="urn:schemas-microsoft-com:office:office" xmlns:r="http://schemas.openxmlformats.org/officeDocument/2006/relationships" xmlns:m="http://schemas.openxmlformats.org/officeDocument/2006/math" xmlns:v="urn:schemas-microsoft-com:vml" xmlns:wp14="http://schemas.microsoft.com/office/word/2010/wordprocessingDrawing" xmlns:wp="http://schemas.openxmlformats.org/drawingml/2006/wordprocessingDrawing" xmlns:w10="urn:schemas-microsoft-com:office:word" xmlns:w="http://schemas.openxmlformats.org/wordprocessingml/2006/main" xmlns:w14="http://schemas.microsoft.com/office/word/2010/wordml" xmlns:w15="http://schemas.microsoft.com/office/word/2012/wordml" xmlns:w16se="http://schemas.microsoft.com/office/word/2015/wordml/symex" xmlns:wpg="http://schemas.microsoft.com/office/word/2010/wordprocessingGroup" xmlns:wpi="http://schemas.microsoft.com/office/word/2010/wordprocessingInk" xmlns:wne="http://schemas.microsoft.com/office/word/2006/wordml" xmlns:wps="http://schemas.microsoft.com/office/word/2010/wordprocessingShape" mc:Ignorable="w14 w15 w16se wp14">
+<w:document xmlns:wpc="http://schemas.microsoft.com/office/word/2010/wordprocessingCanvas" xmlns:cx="http://schemas.microsoft.com/office/drawing/2014/chartex" xmlns:cx1="http://schemas.microsoft.com/office/drawing/2015/9/8/chartex" xmlns:cx2="http://schemas.microsoft.com/office/drawing/2015/10/21/chartex" xmlns:cx3="http://schemas.microsoft.com/office/drawing/2016/5/9/chartex" xmlns:cx4="http://schemas.microsoft.com/office/drawing/2016/5/10/chartex" xmlns:cx5="http://schemas.microsoft.com/office/drawing/2016/5/11/chartex" xmlns:cx6="http://schemas.microsoft.com/office/drawing/2016/5/12/chartex" xmlns:cx7="http://schemas.microsoft.com/office/drawing/2016/5/13/chartex" xmlns:cx8="http://schemas.microsoft.com/office/drawing/2016/5/14/chartex" xmlns:mc="http://schemas.openxmlformats.org/markup-compatibility/2006" xmlns:aink="http://schemas.microsoft.com/office/drawing/2016/ink" xmlns:am3d="http://schemas.microsoft.com/office/drawing/2017/model3d" xmlns:o="urn:schemas-microsoft-com:office:office" xmlns:oel="http://schemas.microsoft.com/office/2019/extlst" xmlns:r="http://schemas.openxmlformats.org/officeDocument/2006/relationships" xmlns:m="http://schemas.openxmlformats.org/officeDocument/2006/math" xmlns:v="urn:schemas-microsoft-com:vml" xmlns:wp14="http://schemas.microsoft.com/office/word/2010/wordprocessingDrawing" xmlns:wp="http://schemas.openxmlformats.org/drawingml/2006/wordprocessingDrawing" xmlns:w10="urn:schemas-microsoft-com:office:word" xmlns:w="http://schemas.openxmlformats.org/wordprocessingml/2006/main" xmlns:w14="http://schemas.microsoft.com/office/word/2010/wordml" xmlns:w15="http://schemas.microsoft.com/office/word/2012/wordml" xmlns:w16cex="http://schemas.microsoft.com/office/word/2018/wordml/cex" xmlns:w16cid="http://schemas.microsoft.com/office/word/2016/wordml/cid" xmlns:w16="http://schemas.microsoft.com/office/word/2018/wordml" xmlns:w16sdtdh="http://schemas.microsoft.com/office/word/2020/wordml/sdtdatahash" xmlns:w16se="http://schemas.microsoft.com/office/word/2015/wordml/symex" xmlns:wpg="http://schemas.microsoft.com/office/word/2010/wordprocessingGroup" xmlns:wpi="http://schemas.microsoft.com/office/word/2010/wordprocessingInk" xmlns:wne="http://schemas.microsoft.com/office/word/2006/wordml" xmlns:wps="http://schemas.microsoft.com/office/word/2010/wordprocessingShape" mc:Ignorable="w14 w15 w16se w16cid w16 w16cex w16sdtdh wp14">
   <w:body>
     <w:p/>
     <w:tbl>
       <w:tblPr>
-        <w:tblStyle w:val="TableGrid"/>
+        <w:tblStyle w:val="Rcsostblzat"/>
         <w:tblW w:w="0" w:type="auto"/>
         <w:tblBorders>
           <w:top w:val="none" w:sz="0" w:space="0" w:color="auto"/>
@@ -42,7 +42,7 @@
                 <w:lang w:eastAsia="hu-HU"/>
               </w:rPr>
               <w:drawing>
-                <wp:inline distT="0" distB="0" distL="0" distR="0">
+                <wp:inline distT="0" distB="0" distL="0" distR="0" wp14:anchorId="270046ED" wp14:editId="50ADB3A9">
                   <wp:extent cx="1152000" cy="1152000"/>
                   <wp:effectExtent l="0" t="0" r="0" b="0"/>
                   <wp:docPr id="1" name="Picture 1"/>
@@ -390,7 +390,7 @@
     </w:p>
     <w:p>
       <w:pPr>
-        <w:pStyle w:val="Heading1"/>
+        <w:pStyle w:val="Cmsor1"/>
       </w:pPr>
       <w:bookmarkStart w:id="0" w:name="_Toc142418382"/>
       <w:r>
@@ -404,7 +404,7 @@
     </w:p>
     <w:p>
       <w:pPr>
-        <w:pStyle w:val="TOC1"/>
+        <w:pStyle w:val="TJ1"/>
         <w:tabs>
           <w:tab w:val="right" w:leader="dot" w:pos="8493"/>
         </w:tabs>
@@ -441,7 +441,7 @@
       <w:hyperlink w:anchor="_Toc142418382" w:history="1">
         <w:r>
           <w:rPr>
-            <w:rStyle w:val="Hyperlink"/>
+            <w:rStyle w:val="Hiperhivatkozs"/>
             <w:noProof/>
           </w:rPr>
           <w:t>1. Tartalomjegyzék</w:t>
@@ -498,7 +498,7 @@
     </w:p>
     <w:p>
       <w:pPr>
-        <w:pStyle w:val="TOC1"/>
+        <w:pStyle w:val="TJ1"/>
         <w:tabs>
           <w:tab w:val="right" w:leader="dot" w:pos="8493"/>
         </w:tabs>
@@ -511,7 +511,7 @@
       <w:hyperlink w:anchor="_Toc142418383" w:history="1">
         <w:r>
           <w:rPr>
-            <w:rStyle w:val="Hyperlink"/>
+            <w:rStyle w:val="Hiperhivatkozs"/>
             <w:noProof/>
           </w:rPr>
           <w:t>2. Bevezetés</w:t>
@@ -568,7 +568,7 @@
     </w:p>
     <w:p>
       <w:pPr>
-        <w:pStyle w:val="TOC1"/>
+        <w:pStyle w:val="TJ1"/>
         <w:tabs>
           <w:tab w:val="right" w:leader="dot" w:pos="8493"/>
         </w:tabs>
@@ -581,7 +581,7 @@
       <w:hyperlink w:anchor="_Toc142418384" w:history="1">
         <w:r>
           <w:rPr>
-            <w:rStyle w:val="Hyperlink"/>
+            <w:rStyle w:val="Hiperhivatkozs"/>
             <w:noProof/>
           </w:rPr>
           <w:t>3. A kutatás ismertetése</w:t>
@@ -638,7 +638,7 @@
     </w:p>
     <w:p>
       <w:pPr>
-        <w:pStyle w:val="TOC2"/>
+        <w:pStyle w:val="TJ2"/>
         <w:tabs>
           <w:tab w:val="right" w:leader="dot" w:pos="8493"/>
         </w:tabs>
@@ -651,7 +651,7 @@
       <w:hyperlink w:anchor="_Toc142418385" w:history="1">
         <w:r>
           <w:rPr>
-            <w:rStyle w:val="Hyperlink"/>
+            <w:rStyle w:val="Hiperhivatkozs"/>
             <w:noProof/>
           </w:rPr>
           <w:t>3. 1. SKI kombinátor kalkulus</w:t>
@@ -708,7 +708,7 @@
     </w:p>
     <w:p>
       <w:pPr>
-        <w:pStyle w:val="TOC3"/>
+        <w:pStyle w:val="TJ3"/>
         <w:tabs>
           <w:tab w:val="right" w:leader="dot" w:pos="8493"/>
         </w:tabs>
@@ -721,7 +721,7 @@
       <w:hyperlink w:anchor="_Toc142418386" w:history="1">
         <w:r>
           <w:rPr>
-            <w:rStyle w:val="Hyperlink"/>
+            <w:rStyle w:val="Hiperhivatkozs"/>
             <w:noProof/>
           </w:rPr>
           <w:t>3. 1. 1. Története</w:t>
@@ -778,7 +778,7 @@
     </w:p>
     <w:p>
       <w:pPr>
-        <w:pStyle w:val="TOC3"/>
+        <w:pStyle w:val="TJ3"/>
         <w:tabs>
           <w:tab w:val="right" w:leader="dot" w:pos="8493"/>
         </w:tabs>
@@ -791,7 +791,7 @@
       <w:hyperlink w:anchor="_Toc142418387" w:history="1">
         <w:r>
           <w:rPr>
-            <w:rStyle w:val="Hyperlink"/>
+            <w:rStyle w:val="Hiperhivatkozs"/>
             <w:noProof/>
           </w:rPr>
           <w:t>3. 1. 2. Elemei és működése</w:t>
@@ -848,7 +848,7 @@
     </w:p>
     <w:p>
       <w:pPr>
-        <w:pStyle w:val="TOC3"/>
+        <w:pStyle w:val="TJ3"/>
         <w:tabs>
           <w:tab w:val="right" w:leader="dot" w:pos="8493"/>
         </w:tabs>
@@ -861,7 +861,7 @@
       <w:hyperlink w:anchor="_Toc142418388" w:history="1">
         <w:r>
           <w:rPr>
-            <w:rStyle w:val="Hyperlink"/>
+            <w:rStyle w:val="Hiperhivatkozs"/>
             <w:noProof/>
           </w:rPr>
           <w:t>3. 1. 3. Kombinátorok használata a gyakorlatban</w:t>
@@ -918,7 +918,7 @@
     </w:p>
     <w:p>
       <w:pPr>
-        <w:pStyle w:val="TOC3"/>
+        <w:pStyle w:val="TJ3"/>
         <w:tabs>
           <w:tab w:val="right" w:leader="dot" w:pos="8493"/>
         </w:tabs>
@@ -931,7 +931,7 @@
       <w:hyperlink w:anchor="_Toc142418389" w:history="1">
         <w:r>
           <w:rPr>
-            <w:rStyle w:val="Hyperlink"/>
+            <w:rStyle w:val="Hiperhivatkozs"/>
             <w:noProof/>
           </w:rPr>
           <w:t>3. 1. 4. Előnyei, hátrányai</w:t>
@@ -1091,7 +1091,7 @@
     </w:p>
     <w:p>
       <w:pPr>
-        <w:pStyle w:val="Heading1"/>
+        <w:pStyle w:val="Cmsor1"/>
         <w:spacing w:after="480" w:afterAutospacing="0"/>
       </w:pPr>
       <w:bookmarkStart w:id="1" w:name="_Toc142418383"/>
@@ -1357,7 +1357,7 @@
     </w:p>
     <w:p>
       <w:pPr>
-        <w:pStyle w:val="Heading1"/>
+        <w:pStyle w:val="Cmsor1"/>
         <w:spacing w:after="480" w:afterAutospacing="0"/>
       </w:pPr>
       <w:bookmarkStart w:id="2" w:name="_Toc142418384"/>
@@ -1369,7 +1369,7 @@
     </w:p>
     <w:p>
       <w:pPr>
-        <w:pStyle w:val="Heading2"/>
+        <w:pStyle w:val="Cmsor2"/>
         <w:spacing w:before="0" w:after="240"/>
       </w:pPr>
       <w:bookmarkStart w:id="3" w:name="_Toc142418385"/>
@@ -1383,7 +1383,7 @@
     </w:p>
     <w:p>
       <w:pPr>
-        <w:pStyle w:val="Heading3"/>
+        <w:pStyle w:val="Cmsor3"/>
         <w:spacing w:before="0" w:after="240"/>
       </w:pPr>
       <w:bookmarkStart w:id="4" w:name="_Toc142418386"/>
@@ -1583,7 +1583,7 @@
     </w:p>
     <w:p>
       <w:pPr>
-        <w:pStyle w:val="Heading3"/>
+        <w:pStyle w:val="Cmsor3"/>
         <w:spacing w:before="0" w:after="240"/>
       </w:pPr>
       <w:bookmarkStart w:id="5" w:name="_Toc142418387"/>
@@ -2200,7 +2200,7 @@
           <w:lang w:eastAsia="hu-HU"/>
         </w:rPr>
         <w:drawing>
-          <wp:inline distT="0" distB="0" distL="0" distR="0" wp14:anchorId="59E57BC5" wp14:editId="03E1F27D">
+          <wp:inline distT="0" distB="0" distL="0" distR="0" wp14:anchorId="32D231C3" wp14:editId="44CBD7BD">
             <wp:extent cx="1629299" cy="1209675"/>
             <wp:effectExtent l="0" t="0" r="9525" b="0"/>
             <wp:docPr id="2" name="Picture 2"/>
@@ -2368,7 +2368,7 @@
           <w:lang w:eastAsia="hu-HU"/>
         </w:rPr>
         <w:drawing>
-          <wp:inline distT="0" distB="0" distL="0" distR="0">
+          <wp:inline distT="0" distB="0" distL="0" distR="0" wp14:anchorId="5B203597" wp14:editId="7DB4CA14">
             <wp:extent cx="1762125" cy="1127125"/>
             <wp:effectExtent l="0" t="0" r="9525" b="0"/>
             <wp:docPr id="3" name="Picture 3"/>
@@ -2717,7 +2717,7 @@
           <w:lang w:eastAsia="hu-HU"/>
         </w:rPr>
         <w:drawing>
-          <wp:inline distT="0" distB="0" distL="0" distR="0">
+          <wp:inline distT="0" distB="0" distL="0" distR="0" wp14:anchorId="1BB95482" wp14:editId="2FEBC0CA">
             <wp:extent cx="4261449" cy="1069497"/>
             <wp:effectExtent l="0" t="0" r="6350" b="0"/>
             <wp:docPr id="5" name="Picture 5"/>
@@ -2911,7 +2911,7 @@
           <w:lang w:eastAsia="hu-HU"/>
         </w:rPr>
         <w:drawing>
-          <wp:inline distT="0" distB="0" distL="0" distR="0">
+          <wp:inline distT="0" distB="0" distL="0" distR="0" wp14:anchorId="024FDCC1" wp14:editId="4CD483A5">
             <wp:extent cx="5781735" cy="1155939"/>
             <wp:effectExtent l="0" t="0" r="0" b="6350"/>
             <wp:docPr id="6" name="Picture 6"/>
@@ -2969,7 +2969,7 @@
     </w:p>
     <w:p>
       <w:pPr>
-        <w:pStyle w:val="Heading3"/>
+        <w:pStyle w:val="Cmsor3"/>
         <w:spacing w:before="0" w:after="240"/>
       </w:pPr>
       <w:bookmarkStart w:id="6" w:name="_Toc142418388"/>
@@ -3034,7 +3034,7 @@
     </w:p>
     <w:p>
       <w:pPr>
-        <w:pStyle w:val="ListParagraph"/>
+        <w:pStyle w:val="Listaszerbekezds"/>
         <w:numPr>
           <w:ilvl w:val="0"/>
           <w:numId w:val="6"/>
@@ -3101,7 +3101,7 @@
     </w:p>
     <w:p>
       <w:pPr>
-        <w:pStyle w:val="ListParagraph"/>
+        <w:pStyle w:val="Listaszerbekezds"/>
         <w:numPr>
           <w:ilvl w:val="0"/>
           <w:numId w:val="6"/>
@@ -3136,7 +3136,7 @@
     </w:p>
     <w:p>
       <w:pPr>
-        <w:pStyle w:val="ListParagraph"/>
+        <w:pStyle w:val="Listaszerbekezds"/>
         <w:numPr>
           <w:ilvl w:val="0"/>
           <w:numId w:val="6"/>
@@ -3187,7 +3187,7 @@
     </w:p>
     <w:p>
       <w:pPr>
-        <w:pStyle w:val="ListParagraph"/>
+        <w:pStyle w:val="Listaszerbekezds"/>
         <w:numPr>
           <w:ilvl w:val="0"/>
           <w:numId w:val="6"/>
@@ -3230,7 +3230,7 @@
     </w:p>
     <w:p>
       <w:pPr>
-        <w:pStyle w:val="ListParagraph"/>
+        <w:pStyle w:val="Listaszerbekezds"/>
         <w:numPr>
           <w:ilvl w:val="0"/>
           <w:numId w:val="6"/>
@@ -3273,7 +3273,7 @@
     </w:p>
     <w:p>
       <w:pPr>
-        <w:pStyle w:val="ListParagraph"/>
+        <w:pStyle w:val="Listaszerbekezds"/>
         <w:numPr>
           <w:ilvl w:val="0"/>
           <w:numId w:val="6"/>
@@ -3301,7 +3301,7 @@
     </w:p>
     <w:p>
       <w:pPr>
-        <w:pStyle w:val="ListParagraph"/>
+        <w:pStyle w:val="Listaszerbekezds"/>
         <w:numPr>
           <w:ilvl w:val="0"/>
           <w:numId w:val="6"/>
@@ -3350,7 +3350,7 @@
     </w:p>
     <w:p>
       <w:pPr>
-        <w:pStyle w:val="Heading3"/>
+        <w:pStyle w:val="Cmsor3"/>
         <w:spacing w:after="240"/>
       </w:pPr>
       <w:bookmarkStart w:id="7" w:name="_Toc142418389"/>
@@ -3385,7 +3385,7 @@
     </w:p>
     <w:p>
       <w:pPr>
-        <w:pStyle w:val="ListParagraph"/>
+        <w:pStyle w:val="Listaszerbekezds"/>
         <w:numPr>
           <w:ilvl w:val="0"/>
           <w:numId w:val="7"/>
@@ -3420,7 +3420,7 @@
     </w:p>
     <w:p>
       <w:pPr>
-        <w:pStyle w:val="ListParagraph"/>
+        <w:pStyle w:val="Listaszerbekezds"/>
         <w:numPr>
           <w:ilvl w:val="0"/>
           <w:numId w:val="7"/>
@@ -3455,7 +3455,7 @@
     </w:p>
     <w:p>
       <w:pPr>
-        <w:pStyle w:val="ListParagraph"/>
+        <w:pStyle w:val="Listaszerbekezds"/>
         <w:numPr>
           <w:ilvl w:val="0"/>
           <w:numId w:val="7"/>
@@ -3506,7 +3506,7 @@
     </w:p>
     <w:p>
       <w:pPr>
-        <w:pStyle w:val="ListParagraph"/>
+        <w:pStyle w:val="Listaszerbekezds"/>
         <w:numPr>
           <w:ilvl w:val="1"/>
           <w:numId w:val="7"/>
@@ -3533,7 +3533,7 @@
     </w:p>
     <w:p>
       <w:pPr>
-        <w:pStyle w:val="ListParagraph"/>
+        <w:pStyle w:val="Listaszerbekezds"/>
         <w:numPr>
           <w:ilvl w:val="1"/>
           <w:numId w:val="7"/>
@@ -3560,7 +3560,7 @@
     </w:p>
     <w:p>
       <w:pPr>
-        <w:pStyle w:val="ListParagraph"/>
+        <w:pStyle w:val="Listaszerbekezds"/>
         <w:numPr>
           <w:ilvl w:val="1"/>
           <w:numId w:val="7"/>
@@ -3666,7 +3666,7 @@
     </w:p>
     <w:p>
       <w:pPr>
-        <w:pStyle w:val="ListParagraph"/>
+        <w:pStyle w:val="Listaszerbekezds"/>
         <w:numPr>
           <w:ilvl w:val="0"/>
           <w:numId w:val="8"/>
@@ -3701,7 +3701,7 @@
     </w:p>
     <w:p>
       <w:pPr>
-        <w:pStyle w:val="ListParagraph"/>
+        <w:pStyle w:val="Listaszerbekezds"/>
         <w:numPr>
           <w:ilvl w:val="0"/>
           <w:numId w:val="8"/>
@@ -3744,7 +3744,7 @@
     </w:p>
     <w:p>
       <w:pPr>
-        <w:pStyle w:val="ListParagraph"/>
+        <w:pStyle w:val="Listaszerbekezds"/>
         <w:numPr>
           <w:ilvl w:val="0"/>
           <w:numId w:val="8"/>
@@ -3813,7 +3813,7 @@
     </w:p>
     <w:p>
       <w:pPr>
-        <w:pStyle w:val="Heading2"/>
+        <w:pStyle w:val="Cmsor2"/>
         <w:spacing w:after="240"/>
       </w:pPr>
       <w:r>
@@ -3905,15 +3905,65 @@
           <w:sz w:val="24"/>
           <w:szCs w:val="24"/>
         </w:rPr>
-        <w:t>még rendelke</w:t>
-      </w:r>
-      <w:r>
-        <w:rPr>
-          <w:rFonts w:ascii="Times New Roman" w:hAnsi="Times New Roman" w:cs="Times New Roman"/>
-          <w:sz w:val="24"/>
-          <w:szCs w:val="24"/>
-        </w:rPr>
-        <w:t>zik néhány beépített termmel is</w:t>
+        <w:t>rendelke</w:t>
+      </w:r>
+      <w:r>
+        <w:rPr>
+          <w:rFonts w:ascii="Times New Roman" w:hAnsi="Times New Roman" w:cs="Times New Roman"/>
+          <w:sz w:val="24"/>
+          <w:szCs w:val="24"/>
+        </w:rPr>
+        <w:t>zik</w:t>
+      </w:r>
+      <w:r>
+        <w:rPr>
+          <w:rFonts w:ascii="Times New Roman" w:hAnsi="Times New Roman" w:cs="Times New Roman"/>
+          <w:sz w:val="24"/>
+          <w:szCs w:val="24"/>
+        </w:rPr>
+        <w:t xml:space="preserve"> még</w:t>
+      </w:r>
+      <w:r>
+        <w:rPr>
+          <w:rFonts w:ascii="Times New Roman" w:hAnsi="Times New Roman" w:cs="Times New Roman"/>
+          <w:sz w:val="24"/>
+          <w:szCs w:val="24"/>
+        </w:rPr>
+        <w:t xml:space="preserve"> néhány</w:t>
+      </w:r>
+      <w:r>
+        <w:rPr>
+          <w:rFonts w:ascii="Times New Roman" w:hAnsi="Times New Roman" w:cs="Times New Roman"/>
+          <w:sz w:val="24"/>
+          <w:szCs w:val="24"/>
+        </w:rPr>
+        <w:t xml:space="preserve"> további</w:t>
+      </w:r>
+      <w:r>
+        <w:rPr>
+          <w:rFonts w:ascii="Times New Roman" w:hAnsi="Times New Roman" w:cs="Times New Roman"/>
+          <w:sz w:val="24"/>
+          <w:szCs w:val="24"/>
+        </w:rPr>
+        <w:t xml:space="preserve"> beépített </w:t>
+      </w:r>
+      <w:proofErr w:type="spellStart"/>
+      <w:r>
+        <w:rPr>
+          <w:rFonts w:ascii="Times New Roman" w:hAnsi="Times New Roman" w:cs="Times New Roman"/>
+          <w:sz w:val="24"/>
+          <w:szCs w:val="24"/>
+        </w:rPr>
+        <w:t>termmel</w:t>
+      </w:r>
+      <w:proofErr w:type="spellEnd"/>
+      <w:r>
+        <w:rPr>
+          <w:rFonts w:ascii="Times New Roman" w:hAnsi="Times New Roman" w:cs="Times New Roman"/>
+          <w:sz w:val="24"/>
+          <w:szCs w:val="24"/>
+        </w:rPr>
+        <w:t xml:space="preserve"> is</w:t>
       </w:r>
       <w:r>
         <w:rPr>
@@ -3945,138 +3995,350 @@
           <w:sz w:val="24"/>
           <w:szCs w:val="24"/>
         </w:rPr>
-        <w:t>A nyelv egy egyszerű típusrendszerrel is rendelkezik, ami biztosítja, hogy a kiértékelés csak helyesen típusozott utasításokra lesz alkalmazva.</w:t>
-      </w:r>
-      <w:r>
-        <w:rPr>
-          <w:rFonts w:ascii="Times New Roman" w:hAnsi="Times New Roman" w:cs="Times New Roman"/>
-          <w:sz w:val="24"/>
-          <w:szCs w:val="24"/>
-        </w:rPr>
-        <w:t xml:space="preserve"> </w:t>
-      </w:r>
-      <w:r>
-        <w:rPr>
-          <w:rFonts w:ascii="Times New Roman" w:hAnsi="Times New Roman" w:cs="Times New Roman"/>
-          <w:sz w:val="24"/>
-          <w:szCs w:val="24"/>
-        </w:rPr>
-        <w:t xml:space="preserve"> </w:t>
-      </w:r>
-    </w:p>
-    <w:p>
-      <w:pPr>
-        <w:tabs>
-          <w:tab w:val="left" w:pos="5103"/>
-        </w:tabs>
-        <w:spacing w:after="0" w:line="360" w:lineRule="auto"/>
-        <w:jc w:val="both"/>
-        <w:rPr>
-          <w:rFonts w:ascii="Times New Roman" w:hAnsi="Times New Roman" w:cs="Times New Roman"/>
-          <w:sz w:val="24"/>
-          <w:szCs w:val="24"/>
-        </w:rPr>
-      </w:pPr>
-    </w:p>
-    <w:p>
-      <w:pPr>
-        <w:tabs>
-          <w:tab w:val="left" w:pos="5103"/>
-        </w:tabs>
-        <w:spacing w:after="0" w:line="360" w:lineRule="auto"/>
-        <w:jc w:val="both"/>
-        <w:rPr>
-          <w:rFonts w:ascii="Times New Roman" w:hAnsi="Times New Roman" w:cs="Times New Roman"/>
-          <w:sz w:val="24"/>
-          <w:szCs w:val="24"/>
-        </w:rPr>
-      </w:pPr>
-      <w:r>
-        <w:rPr>
-          <w:rFonts w:ascii="Times New Roman" w:hAnsi="Times New Roman" w:cs="Times New Roman"/>
-          <w:sz w:val="24"/>
-          <w:szCs w:val="24"/>
-        </w:rPr>
-        <w:t>A nyelvhez parser és típusellenőrző készült. talán még azt is hogy pretype-&gt; well typed</w:t>
-      </w:r>
-    </w:p>
-    <w:p>
-      <w:pPr>
-        <w:tabs>
-          <w:tab w:val="left" w:pos="5103"/>
-        </w:tabs>
-        <w:spacing w:after="0" w:line="360" w:lineRule="auto"/>
-        <w:jc w:val="both"/>
-        <w:rPr>
-          <w:rFonts w:ascii="Times New Roman" w:hAnsi="Times New Roman" w:cs="Times New Roman"/>
-          <w:sz w:val="24"/>
-          <w:szCs w:val="24"/>
-        </w:rPr>
-      </w:pPr>
-    </w:p>
-    <w:p>
-      <w:pPr>
-        <w:tabs>
-          <w:tab w:val="left" w:pos="5103"/>
-        </w:tabs>
-        <w:spacing w:after="0" w:line="360" w:lineRule="auto"/>
-        <w:jc w:val="both"/>
-        <w:rPr>
-          <w:rFonts w:ascii="Times New Roman" w:hAnsi="Times New Roman" w:cs="Times New Roman"/>
-          <w:sz w:val="24"/>
-          <w:szCs w:val="24"/>
-        </w:rPr>
-      </w:pPr>
-    </w:p>
-    <w:p>
-      <w:pPr>
-        <w:tabs>
-          <w:tab w:val="left" w:pos="5103"/>
-        </w:tabs>
-        <w:spacing w:after="0" w:line="360" w:lineRule="auto"/>
-        <w:jc w:val="both"/>
-        <w:rPr>
-          <w:rFonts w:ascii="Times New Roman" w:hAnsi="Times New Roman" w:cs="Times New Roman"/>
-          <w:sz w:val="24"/>
-          <w:szCs w:val="24"/>
-        </w:rPr>
-      </w:pPr>
-      <w:r>
-        <w:rPr>
-          <w:rFonts w:ascii="Times New Roman" w:hAnsi="Times New Roman" w:cs="Times New Roman"/>
-          <w:sz w:val="24"/>
-          <w:szCs w:val="24"/>
-        </w:rPr>
-        <w:t>számokra, churck kódolás, + wiki: Typed skinál , pl termek ismertetésénél</w:t>
-      </w:r>
-    </w:p>
-    <w:p>
-      <w:pPr>
-        <w:tabs>
-          <w:tab w:val="left" w:pos="5103"/>
-        </w:tabs>
-        <w:spacing w:after="0" w:line="360" w:lineRule="auto"/>
-        <w:jc w:val="both"/>
-        <w:rPr>
-          <w:rFonts w:ascii="Times New Roman" w:hAnsi="Times New Roman" w:cs="Times New Roman"/>
-          <w:sz w:val="24"/>
-          <w:szCs w:val="24"/>
-        </w:rPr>
-      </w:pPr>
-    </w:p>
-    <w:p>
-      <w:pPr>
-        <w:tabs>
-          <w:tab w:val="left" w:pos="5103"/>
-        </w:tabs>
-        <w:spacing w:after="0" w:line="360" w:lineRule="auto"/>
-        <w:jc w:val="both"/>
-        <w:rPr>
-          <w:rFonts w:ascii="Times New Roman" w:hAnsi="Times New Roman" w:cs="Times New Roman"/>
-          <w:sz w:val="24"/>
-          <w:szCs w:val="24"/>
-        </w:rPr>
-      </w:pPr>
+        <w:t xml:space="preserve">A nyelv egy egyszerű típusrendszerrel is rendelkezik, ami biztosítja, hogy a kiértékelés csak helyesen </w:t>
+      </w:r>
+      <w:proofErr w:type="spellStart"/>
+      <w:r>
+        <w:rPr>
+          <w:rFonts w:ascii="Times New Roman" w:hAnsi="Times New Roman" w:cs="Times New Roman"/>
+          <w:sz w:val="24"/>
+          <w:szCs w:val="24"/>
+        </w:rPr>
+        <w:t>típusozott</w:t>
+      </w:r>
+      <w:proofErr w:type="spellEnd"/>
+      <w:r>
+        <w:rPr>
+          <w:rFonts w:ascii="Times New Roman" w:hAnsi="Times New Roman" w:cs="Times New Roman"/>
+          <w:sz w:val="24"/>
+          <w:szCs w:val="24"/>
+        </w:rPr>
+        <w:t xml:space="preserve"> utasításokra lesz alkalmazva.</w:t>
+      </w:r>
+      <w:r>
+        <w:rPr>
+          <w:rFonts w:ascii="Times New Roman" w:hAnsi="Times New Roman" w:cs="Times New Roman"/>
+          <w:sz w:val="24"/>
+          <w:szCs w:val="24"/>
+        </w:rPr>
+        <w:t xml:space="preserve"> A Típusos SKI-ban megadott kifejezéseket először egy Parser olvassa be és elkészíti belőle a részben </w:t>
+      </w:r>
+      <w:r>
+        <w:rPr>
+          <w:rFonts w:ascii="Times New Roman" w:hAnsi="Times New Roman" w:cs="Times New Roman"/>
+          <w:sz w:val="24"/>
+          <w:szCs w:val="24"/>
+        </w:rPr>
+        <w:t>már típus</w:t>
+      </w:r>
+      <w:r>
+        <w:rPr>
+          <w:rFonts w:ascii="Times New Roman" w:hAnsi="Times New Roman" w:cs="Times New Roman"/>
+          <w:sz w:val="24"/>
+          <w:szCs w:val="24"/>
+        </w:rPr>
+        <w:t>os</w:t>
+      </w:r>
+      <w:r>
+        <w:rPr>
+          <w:rFonts w:ascii="Times New Roman" w:hAnsi="Times New Roman" w:cs="Times New Roman"/>
+          <w:sz w:val="24"/>
+          <w:szCs w:val="24"/>
+        </w:rPr>
+        <w:t xml:space="preserve"> szintaxisfát.</w:t>
+      </w:r>
+      <w:r>
+        <w:rPr>
+          <w:rFonts w:ascii="Times New Roman" w:hAnsi="Times New Roman" w:cs="Times New Roman"/>
+          <w:sz w:val="24"/>
+          <w:szCs w:val="24"/>
+        </w:rPr>
+        <w:t xml:space="preserve"> A szintaxisfá</w:t>
+      </w:r>
+      <w:r>
+        <w:rPr>
+          <w:rFonts w:ascii="Times New Roman" w:hAnsi="Times New Roman" w:cs="Times New Roman"/>
+          <w:sz w:val="24"/>
+          <w:szCs w:val="24"/>
+        </w:rPr>
+        <w:t>ban</w:t>
+      </w:r>
+      <w:r>
+        <w:rPr>
+          <w:rFonts w:ascii="Times New Roman" w:hAnsi="Times New Roman" w:cs="Times New Roman"/>
+          <w:sz w:val="24"/>
+          <w:szCs w:val="24"/>
+        </w:rPr>
+        <w:t xml:space="preserve"> a típusellenőrző </w:t>
+      </w:r>
+      <w:r>
+        <w:rPr>
+          <w:rFonts w:ascii="Times New Roman" w:hAnsi="Times New Roman" w:cs="Times New Roman"/>
+          <w:sz w:val="24"/>
+          <w:szCs w:val="24"/>
+        </w:rPr>
+        <w:t>megpróbálja kikövetkeztetni a hiányzó típusokat</w:t>
+      </w:r>
+      <w:r>
+        <w:rPr>
+          <w:rFonts w:ascii="Times New Roman" w:hAnsi="Times New Roman" w:cs="Times New Roman"/>
+          <w:sz w:val="24"/>
+          <w:szCs w:val="24"/>
+        </w:rPr>
+        <w:t>,</w:t>
+      </w:r>
+      <w:r>
+        <w:rPr>
+          <w:rFonts w:ascii="Times New Roman" w:hAnsi="Times New Roman" w:cs="Times New Roman"/>
+          <w:sz w:val="24"/>
+          <w:szCs w:val="24"/>
+        </w:rPr>
+        <w:t xml:space="preserve"> ha szükséges és elvégzi </w:t>
+      </w:r>
+      <w:r>
+        <w:rPr>
+          <w:rFonts w:ascii="Times New Roman" w:hAnsi="Times New Roman" w:cs="Times New Roman"/>
+          <w:sz w:val="24"/>
+          <w:szCs w:val="24"/>
+        </w:rPr>
+        <w:t xml:space="preserve">a </w:t>
+      </w:r>
+      <w:r>
+        <w:rPr>
+          <w:rFonts w:ascii="Times New Roman" w:hAnsi="Times New Roman" w:cs="Times New Roman"/>
+          <w:sz w:val="24"/>
+          <w:szCs w:val="24"/>
+        </w:rPr>
+        <w:t>típusellenőrzést</w:t>
+      </w:r>
+      <w:r>
+        <w:rPr>
+          <w:rFonts w:ascii="Times New Roman" w:hAnsi="Times New Roman" w:cs="Times New Roman"/>
+          <w:sz w:val="24"/>
+          <w:szCs w:val="24"/>
+        </w:rPr>
+        <w:t xml:space="preserve">. </w:t>
+      </w:r>
+      <w:r>
+        <w:rPr>
+          <w:rFonts w:ascii="Times New Roman" w:hAnsi="Times New Roman" w:cs="Times New Roman"/>
+          <w:sz w:val="24"/>
+          <w:szCs w:val="24"/>
+        </w:rPr>
+        <w:t xml:space="preserve">Végül az így elkészült jól </w:t>
+      </w:r>
+      <w:proofErr w:type="spellStart"/>
+      <w:r>
+        <w:rPr>
+          <w:rFonts w:ascii="Times New Roman" w:hAnsi="Times New Roman" w:cs="Times New Roman"/>
+          <w:sz w:val="24"/>
+          <w:szCs w:val="24"/>
+        </w:rPr>
+        <w:t>típusozott</w:t>
+      </w:r>
+      <w:proofErr w:type="spellEnd"/>
+      <w:r>
+        <w:rPr>
+          <w:rFonts w:ascii="Times New Roman" w:hAnsi="Times New Roman" w:cs="Times New Roman"/>
+          <w:sz w:val="24"/>
+          <w:szCs w:val="24"/>
+        </w:rPr>
+        <w:t xml:space="preserve"> fában a kiértékelő végrehajtja </w:t>
+      </w:r>
+      <w:r>
+        <w:rPr>
+          <w:rFonts w:ascii="Times New Roman" w:hAnsi="Times New Roman" w:cs="Times New Roman"/>
+          <w:sz w:val="24"/>
+          <w:szCs w:val="24"/>
+        </w:rPr>
+        <w:t xml:space="preserve">a lehetséges </w:t>
+      </w:r>
+      <w:r>
+        <w:rPr>
+          <w:rFonts w:ascii="Times New Roman" w:hAnsi="Times New Roman" w:cs="Times New Roman"/>
+          <w:sz w:val="24"/>
+          <w:szCs w:val="24"/>
+        </w:rPr>
+        <w:t xml:space="preserve">kombinátor </w:t>
+      </w:r>
+      <w:r>
+        <w:rPr>
+          <w:rFonts w:ascii="Times New Roman" w:hAnsi="Times New Roman" w:cs="Times New Roman"/>
+          <w:sz w:val="24"/>
+          <w:szCs w:val="24"/>
+        </w:rPr>
+        <w:t xml:space="preserve">alkalmazásokat és visszatér a </w:t>
+      </w:r>
+      <w:r>
+        <w:rPr>
+          <w:rFonts w:ascii="Times New Roman" w:hAnsi="Times New Roman" w:cs="Times New Roman"/>
+          <w:sz w:val="24"/>
+          <w:szCs w:val="24"/>
+        </w:rPr>
+        <w:t>vég</w:t>
+      </w:r>
+      <w:r>
+        <w:rPr>
+          <w:rFonts w:ascii="Times New Roman" w:hAnsi="Times New Roman" w:cs="Times New Roman"/>
+          <w:sz w:val="24"/>
+          <w:szCs w:val="24"/>
+        </w:rPr>
+        <w:t xml:space="preserve">eredménnyel. </w:t>
+      </w:r>
+    </w:p>
+    <w:p>
+      <w:pPr>
+        <w:tabs>
+          <w:tab w:val="left" w:pos="5103"/>
+        </w:tabs>
+        <w:spacing w:after="0" w:line="360" w:lineRule="auto"/>
+        <w:jc w:val="both"/>
+        <w:rPr>
+          <w:rFonts w:ascii="Times New Roman" w:hAnsi="Times New Roman" w:cs="Times New Roman"/>
+          <w:sz w:val="24"/>
+          <w:szCs w:val="24"/>
+        </w:rPr>
+      </w:pPr>
+    </w:p>
+    <w:p>
+      <w:pPr>
+        <w:tabs>
+          <w:tab w:val="left" w:pos="5103"/>
+        </w:tabs>
+        <w:spacing w:after="0" w:line="360" w:lineRule="auto"/>
+        <w:jc w:val="both"/>
+        <w:rPr>
+          <w:rFonts w:ascii="Times New Roman" w:hAnsi="Times New Roman" w:cs="Times New Roman"/>
+          <w:sz w:val="24"/>
+          <w:szCs w:val="24"/>
+        </w:rPr>
+      </w:pPr>
+    </w:p>
+    <w:p>
+      <w:pPr>
+        <w:tabs>
+          <w:tab w:val="left" w:pos="5103"/>
+        </w:tabs>
+        <w:spacing w:after="0" w:line="360" w:lineRule="auto"/>
+        <w:jc w:val="both"/>
+        <w:rPr>
+          <w:rFonts w:ascii="Times New Roman" w:hAnsi="Times New Roman" w:cs="Times New Roman"/>
+          <w:sz w:val="24"/>
+          <w:szCs w:val="24"/>
+        </w:rPr>
+      </w:pPr>
+    </w:p>
+    <w:p>
+      <w:pPr>
+        <w:rPr>
+          <w:rFonts w:ascii="Times New Roman" w:hAnsi="Times New Roman" w:cs="Times New Roman"/>
+          <w:sz w:val="24"/>
+          <w:szCs w:val="24"/>
+        </w:rPr>
+      </w:pPr>
+      <w:r>
+        <w:rPr>
+          <w:rFonts w:ascii="Times New Roman" w:hAnsi="Times New Roman" w:cs="Times New Roman"/>
+          <w:sz w:val="24"/>
+          <w:szCs w:val="24"/>
+        </w:rPr>
+        <w:br w:type="page"/>
+      </w:r>
+    </w:p>
+    <w:p>
+      <w:pPr>
+        <w:rPr>
+          <w:rFonts w:ascii="Times New Roman" w:hAnsi="Times New Roman" w:cs="Times New Roman"/>
+          <w:b/>
+          <w:bCs/>
+          <w:sz w:val="24"/>
+          <w:szCs w:val="24"/>
+          <w:u w:val="single"/>
+        </w:rPr>
+      </w:pPr>
+      <w:proofErr w:type="spellStart"/>
+      <w:r>
+        <w:rPr>
+          <w:rFonts w:ascii="Times New Roman" w:hAnsi="Times New Roman" w:cs="Times New Roman"/>
+          <w:b/>
+          <w:bCs/>
+          <w:sz w:val="24"/>
+          <w:szCs w:val="24"/>
+          <w:u w:val="single"/>
+        </w:rPr>
+        <w:lastRenderedPageBreak/>
+        <w:t>Notes</w:t>
+      </w:r>
+      <w:proofErr w:type="spellEnd"/>
+    </w:p>
+    <w:p>
+      <w:pPr>
+        <w:tabs>
+          <w:tab w:val="left" w:pos="5103"/>
+        </w:tabs>
+        <w:spacing w:after="0" w:line="360" w:lineRule="auto"/>
+        <w:jc w:val="both"/>
+        <w:rPr>
+          <w:rFonts w:ascii="Times New Roman" w:hAnsi="Times New Roman" w:cs="Times New Roman"/>
+          <w:sz w:val="24"/>
+          <w:szCs w:val="24"/>
+        </w:rPr>
+      </w:pPr>
+      <w:r>
+        <w:rPr>
+          <w:rFonts w:ascii="Times New Roman" w:hAnsi="Times New Roman" w:cs="Times New Roman"/>
+          <w:sz w:val="24"/>
+          <w:szCs w:val="24"/>
+        </w:rPr>
+        <w:t xml:space="preserve">számokra, churck kódolás, + wiki: Typed </w:t>
+      </w:r>
+      <w:proofErr w:type="gramStart"/>
+      <w:r>
+        <w:rPr>
+          <w:rFonts w:ascii="Times New Roman" w:hAnsi="Times New Roman" w:cs="Times New Roman"/>
+          <w:sz w:val="24"/>
+          <w:szCs w:val="24"/>
+        </w:rPr>
+        <w:t>skinál ,</w:t>
+      </w:r>
+      <w:proofErr w:type="gramEnd"/>
+      <w:r>
+        <w:rPr>
+          <w:rFonts w:ascii="Times New Roman" w:hAnsi="Times New Roman" w:cs="Times New Roman"/>
+          <w:sz w:val="24"/>
+          <w:szCs w:val="24"/>
+        </w:rPr>
+        <w:t xml:space="preserve"> pl termek ismertetésénél</w:t>
+      </w:r>
+    </w:p>
+    <w:p>
+      <w:pPr>
+        <w:tabs>
+          <w:tab w:val="left" w:pos="5103"/>
+        </w:tabs>
+        <w:spacing w:after="0" w:line="360" w:lineRule="auto"/>
+        <w:jc w:val="both"/>
+        <w:rPr>
+          <w:rFonts w:ascii="Times New Roman" w:hAnsi="Times New Roman" w:cs="Times New Roman"/>
+          <w:sz w:val="24"/>
+          <w:szCs w:val="24"/>
+        </w:rPr>
+      </w:pPr>
+    </w:p>
+    <w:p>
+      <w:pPr>
+        <w:tabs>
+          <w:tab w:val="left" w:pos="5103"/>
+        </w:tabs>
+        <w:spacing w:after="0" w:line="360" w:lineRule="auto"/>
+        <w:jc w:val="both"/>
+        <w:rPr>
+          <w:rFonts w:ascii="Times New Roman" w:hAnsi="Times New Roman" w:cs="Times New Roman"/>
+          <w:sz w:val="24"/>
+          <w:szCs w:val="24"/>
+        </w:rPr>
+      </w:pPr>
+      <w:proofErr w:type="spellStart"/>
       <w:r>
         <w:rPr>
           <w:rFonts w:ascii="Times New Roman" w:hAnsi="Times New Roman" w:cs="Times New Roman"/>
@@ -4085,6 +4347,7 @@
         </w:rPr>
         <w:t>term</w:t>
       </w:r>
+      <w:proofErr w:type="spellEnd"/>
       <w:r>
         <w:rPr>
           <w:rFonts w:ascii="Times New Roman" w:hAnsi="Times New Roman" w:cs="Times New Roman"/>
@@ -4093,8 +4356,6 @@
         </w:rPr>
         <w:t xml:space="preserve"> használható magyarul</w:t>
       </w:r>
-      <w:bookmarkStart w:id="8" w:name="_GoBack"/>
-      <w:bookmarkEnd w:id="8"/>
       <w:r>
         <w:rPr>
           <w:rFonts w:ascii="Times New Roman" w:hAnsi="Times New Roman" w:cs="Times New Roman"/>
@@ -4102,6 +4363,46 @@
           <w:szCs w:val="24"/>
         </w:rPr>
         <w:t>???</w:t>
+      </w:r>
+    </w:p>
+    <w:p>
+      <w:pPr>
+        <w:tabs>
+          <w:tab w:val="left" w:pos="5103"/>
+        </w:tabs>
+        <w:spacing w:after="0" w:line="360" w:lineRule="auto"/>
+        <w:jc w:val="both"/>
+        <w:rPr>
+          <w:rFonts w:ascii="Times New Roman" w:hAnsi="Times New Roman" w:cs="Times New Roman"/>
+          <w:sz w:val="24"/>
+          <w:szCs w:val="24"/>
+        </w:rPr>
+      </w:pPr>
+      <w:r>
+        <w:rPr>
+          <w:rFonts w:ascii="Times New Roman" w:hAnsi="Times New Roman" w:cs="Times New Roman"/>
+          <w:sz w:val="24"/>
+          <w:szCs w:val="24"/>
+        </w:rPr>
+        <w:t xml:space="preserve">Parser, </w:t>
+      </w:r>
+      <w:proofErr w:type="spellStart"/>
+      <w:r>
+        <w:rPr>
+          <w:rFonts w:ascii="Times New Roman" w:hAnsi="Times New Roman" w:cs="Times New Roman"/>
+          <w:sz w:val="24"/>
+          <w:szCs w:val="24"/>
+        </w:rPr>
+        <w:t>TypeChecker</w:t>
+      </w:r>
+      <w:proofErr w:type="spellEnd"/>
+      <w:r>
+        <w:rPr>
+          <w:rFonts w:ascii="Times New Roman" w:hAnsi="Times New Roman" w:cs="Times New Roman"/>
+          <w:sz w:val="24"/>
+          <w:szCs w:val="24"/>
+        </w:rPr>
+        <w:t xml:space="preserve">? </w:t>
       </w:r>
     </w:p>
     <w:sectPr>
@@ -4118,7 +4419,7 @@
 </file>
 
 <file path=word/endnotes.xml><?xml version="1.0" encoding="utf-8"?>
-<w:endnotes xmlns:wpc="http://schemas.microsoft.com/office/word/2010/wordprocessingCanvas" xmlns:cx="http://schemas.microsoft.com/office/drawing/2014/chartex" xmlns:mc="http://schemas.openxmlformats.org/markup-compatibility/2006" xmlns:o="urn:schemas-microsoft-com:office:office" xmlns:r="http://schemas.openxmlformats.org/officeDocument/2006/relationships" xmlns:m="http://schemas.openxmlformats.org/officeDocument/2006/math" xmlns:v="urn:schemas-microsoft-com:vml" xmlns:wp14="http://schemas.microsoft.com/office/word/2010/wordprocessingDrawing" xmlns:wp="http://schemas.openxmlformats.org/drawingml/2006/wordprocessingDrawing" xmlns:w10="urn:schemas-microsoft-com:office:word" xmlns:w="http://schemas.openxmlformats.org/wordprocessingml/2006/main" xmlns:w14="http://schemas.microsoft.com/office/word/2010/wordml" xmlns:w15="http://schemas.microsoft.com/office/word/2012/wordml" xmlns:w16se="http://schemas.microsoft.com/office/word/2015/wordml/symex" xmlns:wpg="http://schemas.microsoft.com/office/word/2010/wordprocessingGroup" xmlns:wpi="http://schemas.microsoft.com/office/word/2010/wordprocessingInk" xmlns:wne="http://schemas.microsoft.com/office/word/2006/wordml" xmlns:wps="http://schemas.microsoft.com/office/word/2010/wordprocessingShape" mc:Ignorable="w14 w15 w16se wp14">
+<w:endnotes xmlns:wpc="http://schemas.microsoft.com/office/word/2010/wordprocessingCanvas" xmlns:cx="http://schemas.microsoft.com/office/drawing/2014/chartex" xmlns:cx1="http://schemas.microsoft.com/office/drawing/2015/9/8/chartex" xmlns:cx2="http://schemas.microsoft.com/office/drawing/2015/10/21/chartex" xmlns:cx3="http://schemas.microsoft.com/office/drawing/2016/5/9/chartex" xmlns:cx4="http://schemas.microsoft.com/office/drawing/2016/5/10/chartex" xmlns:cx5="http://schemas.microsoft.com/office/drawing/2016/5/11/chartex" xmlns:cx6="http://schemas.microsoft.com/office/drawing/2016/5/12/chartex" xmlns:cx7="http://schemas.microsoft.com/office/drawing/2016/5/13/chartex" xmlns:cx8="http://schemas.microsoft.com/office/drawing/2016/5/14/chartex" xmlns:mc="http://schemas.openxmlformats.org/markup-compatibility/2006" xmlns:aink="http://schemas.microsoft.com/office/drawing/2016/ink" xmlns:am3d="http://schemas.microsoft.com/office/drawing/2017/model3d" xmlns:o="urn:schemas-microsoft-com:office:office" xmlns:oel="http://schemas.microsoft.com/office/2019/extlst" xmlns:r="http://schemas.openxmlformats.org/officeDocument/2006/relationships" xmlns:m="http://schemas.openxmlformats.org/officeDocument/2006/math" xmlns:v="urn:schemas-microsoft-com:vml" xmlns:wp14="http://schemas.microsoft.com/office/word/2010/wordprocessingDrawing" xmlns:wp="http://schemas.openxmlformats.org/drawingml/2006/wordprocessingDrawing" xmlns:w10="urn:schemas-microsoft-com:office:word" xmlns:w="http://schemas.openxmlformats.org/wordprocessingml/2006/main" xmlns:w14="http://schemas.microsoft.com/office/word/2010/wordml" xmlns:w15="http://schemas.microsoft.com/office/word/2012/wordml" xmlns:w16cex="http://schemas.microsoft.com/office/word/2018/wordml/cex" xmlns:w16cid="http://schemas.microsoft.com/office/word/2016/wordml/cid" xmlns:w16="http://schemas.microsoft.com/office/word/2018/wordml" xmlns:w16sdtdh="http://schemas.microsoft.com/office/word/2020/wordml/sdtdatahash" xmlns:w16se="http://schemas.microsoft.com/office/word/2015/wordml/symex" xmlns:wpg="http://schemas.microsoft.com/office/word/2010/wordprocessingGroup" xmlns:wpi="http://schemas.microsoft.com/office/word/2010/wordprocessingInk" xmlns:wne="http://schemas.microsoft.com/office/word/2006/wordml" xmlns:wps="http://schemas.microsoft.com/office/word/2010/wordprocessingShape" mc:Ignorable="w14 w15 w16se w16cid w16 w16cex w16sdtdh wp14">
   <w:endnote w:type="separator" w:id="-1">
     <w:p>
       <w:pPr>
@@ -4143,7 +4444,7 @@
 </file>
 
 <file path=word/footer1.xml><?xml version="1.0" encoding="utf-8"?>
-<w:ftr xmlns:wpc="http://schemas.microsoft.com/office/word/2010/wordprocessingCanvas" xmlns:cx="http://schemas.microsoft.com/office/drawing/2014/chartex" xmlns:mc="http://schemas.openxmlformats.org/markup-compatibility/2006" xmlns:o="urn:schemas-microsoft-com:office:office" xmlns:r="http://schemas.openxmlformats.org/officeDocument/2006/relationships" xmlns:m="http://schemas.openxmlformats.org/officeDocument/2006/math" xmlns:v="urn:schemas-microsoft-com:vml" xmlns:wp14="http://schemas.microsoft.com/office/word/2010/wordprocessingDrawing" xmlns:wp="http://schemas.openxmlformats.org/drawingml/2006/wordprocessingDrawing" xmlns:w10="urn:schemas-microsoft-com:office:word" xmlns:w="http://schemas.openxmlformats.org/wordprocessingml/2006/main" xmlns:w14="http://schemas.microsoft.com/office/word/2010/wordml" xmlns:w15="http://schemas.microsoft.com/office/word/2012/wordml" xmlns:w16se="http://schemas.microsoft.com/office/word/2015/wordml/symex" xmlns:wpg="http://schemas.microsoft.com/office/word/2010/wordprocessingGroup" xmlns:wpi="http://schemas.microsoft.com/office/word/2010/wordprocessingInk" xmlns:wne="http://schemas.microsoft.com/office/word/2006/wordml" xmlns:wps="http://schemas.microsoft.com/office/word/2010/wordprocessingShape" mc:Ignorable="w14 w15 w16se wp14">
+<w:ftr xmlns:wpc="http://schemas.microsoft.com/office/word/2010/wordprocessingCanvas" xmlns:cx="http://schemas.microsoft.com/office/drawing/2014/chartex" xmlns:cx1="http://schemas.microsoft.com/office/drawing/2015/9/8/chartex" xmlns:cx2="http://schemas.microsoft.com/office/drawing/2015/10/21/chartex" xmlns:cx3="http://schemas.microsoft.com/office/drawing/2016/5/9/chartex" xmlns:cx4="http://schemas.microsoft.com/office/drawing/2016/5/10/chartex" xmlns:cx5="http://schemas.microsoft.com/office/drawing/2016/5/11/chartex" xmlns:cx6="http://schemas.microsoft.com/office/drawing/2016/5/12/chartex" xmlns:cx7="http://schemas.microsoft.com/office/drawing/2016/5/13/chartex" xmlns:cx8="http://schemas.microsoft.com/office/drawing/2016/5/14/chartex" xmlns:mc="http://schemas.openxmlformats.org/markup-compatibility/2006" xmlns:aink="http://schemas.microsoft.com/office/drawing/2016/ink" xmlns:am3d="http://schemas.microsoft.com/office/drawing/2017/model3d" xmlns:o="urn:schemas-microsoft-com:office:office" xmlns:oel="http://schemas.microsoft.com/office/2019/extlst" xmlns:r="http://schemas.openxmlformats.org/officeDocument/2006/relationships" xmlns:m="http://schemas.openxmlformats.org/officeDocument/2006/math" xmlns:v="urn:schemas-microsoft-com:vml" xmlns:wp14="http://schemas.microsoft.com/office/word/2010/wordprocessingDrawing" xmlns:wp="http://schemas.openxmlformats.org/drawingml/2006/wordprocessingDrawing" xmlns:w10="urn:schemas-microsoft-com:office:word" xmlns:w="http://schemas.openxmlformats.org/wordprocessingml/2006/main" xmlns:w14="http://schemas.microsoft.com/office/word/2010/wordml" xmlns:w15="http://schemas.microsoft.com/office/word/2012/wordml" xmlns:w16cex="http://schemas.microsoft.com/office/word/2018/wordml/cex" xmlns:w16cid="http://schemas.microsoft.com/office/word/2016/wordml/cid" xmlns:w16="http://schemas.microsoft.com/office/word/2018/wordml" xmlns:w16sdtdh="http://schemas.microsoft.com/office/word/2020/wordml/sdtdatahash" xmlns:w16se="http://schemas.microsoft.com/office/word/2015/wordml/symex" xmlns:wpg="http://schemas.microsoft.com/office/word/2010/wordprocessingGroup" xmlns:wpi="http://schemas.microsoft.com/office/word/2010/wordprocessingInk" xmlns:wne="http://schemas.microsoft.com/office/word/2006/wordml" xmlns:wps="http://schemas.microsoft.com/office/word/2010/wordprocessingShape" mc:Ignorable="w14 w15 w16se w16cid w16 w16cex w16sdtdh wp14">
   <w:sdt>
     <w:sdtPr>
       <w:id w:val="309448932"/>
@@ -4160,7 +4461,7 @@
     <w:sdtContent>
       <w:p>
         <w:pPr>
-          <w:pStyle w:val="Footer"/>
+          <w:pStyle w:val="llb"/>
           <w:jc w:val="center"/>
         </w:pPr>
         <w:r>
@@ -4189,14 +4490,14 @@
   </w:sdt>
   <w:p>
     <w:pPr>
-      <w:pStyle w:val="Footer"/>
+      <w:pStyle w:val="llb"/>
     </w:pPr>
   </w:p>
 </w:ftr>
 </file>
 
 <file path=word/footnotes.xml><?xml version="1.0" encoding="utf-8"?>
-<w:footnotes xmlns:wpc="http://schemas.microsoft.com/office/word/2010/wordprocessingCanvas" xmlns:cx="http://schemas.microsoft.com/office/drawing/2014/chartex" xmlns:mc="http://schemas.openxmlformats.org/markup-compatibility/2006" xmlns:o="urn:schemas-microsoft-com:office:office" xmlns:r="http://schemas.openxmlformats.org/officeDocument/2006/relationships" xmlns:m="http://schemas.openxmlformats.org/officeDocument/2006/math" xmlns:v="urn:schemas-microsoft-com:vml" xmlns:wp14="http://schemas.microsoft.com/office/word/2010/wordprocessingDrawing" xmlns:wp="http://schemas.openxmlformats.org/drawingml/2006/wordprocessingDrawing" xmlns:w10="urn:schemas-microsoft-com:office:word" xmlns:w="http://schemas.openxmlformats.org/wordprocessingml/2006/main" xmlns:w14="http://schemas.microsoft.com/office/word/2010/wordml" xmlns:w15="http://schemas.microsoft.com/office/word/2012/wordml" xmlns:w16se="http://schemas.microsoft.com/office/word/2015/wordml/symex" xmlns:wpg="http://schemas.microsoft.com/office/word/2010/wordprocessingGroup" xmlns:wpi="http://schemas.microsoft.com/office/word/2010/wordprocessingInk" xmlns:wne="http://schemas.microsoft.com/office/word/2006/wordml" xmlns:wps="http://schemas.microsoft.com/office/word/2010/wordprocessingShape" mc:Ignorable="w14 w15 w16se wp14">
+<w:footnotes xmlns:wpc="http://schemas.microsoft.com/office/word/2010/wordprocessingCanvas" xmlns:cx="http://schemas.microsoft.com/office/drawing/2014/chartex" xmlns:cx1="http://schemas.microsoft.com/office/drawing/2015/9/8/chartex" xmlns:cx2="http://schemas.microsoft.com/office/drawing/2015/10/21/chartex" xmlns:cx3="http://schemas.microsoft.com/office/drawing/2016/5/9/chartex" xmlns:cx4="http://schemas.microsoft.com/office/drawing/2016/5/10/chartex" xmlns:cx5="http://schemas.microsoft.com/office/drawing/2016/5/11/chartex" xmlns:cx6="http://schemas.microsoft.com/office/drawing/2016/5/12/chartex" xmlns:cx7="http://schemas.microsoft.com/office/drawing/2016/5/13/chartex" xmlns:cx8="http://schemas.microsoft.com/office/drawing/2016/5/14/chartex" xmlns:mc="http://schemas.openxmlformats.org/markup-compatibility/2006" xmlns:aink="http://schemas.microsoft.com/office/drawing/2016/ink" xmlns:am3d="http://schemas.microsoft.com/office/drawing/2017/model3d" xmlns:o="urn:schemas-microsoft-com:office:office" xmlns:oel="http://schemas.microsoft.com/office/2019/extlst" xmlns:r="http://schemas.openxmlformats.org/officeDocument/2006/relationships" xmlns:m="http://schemas.openxmlformats.org/officeDocument/2006/math" xmlns:v="urn:schemas-microsoft-com:vml" xmlns:wp14="http://schemas.microsoft.com/office/word/2010/wordprocessingDrawing" xmlns:wp="http://schemas.openxmlformats.org/drawingml/2006/wordprocessingDrawing" xmlns:w10="urn:schemas-microsoft-com:office:word" xmlns:w="http://schemas.openxmlformats.org/wordprocessingml/2006/main" xmlns:w14="http://schemas.microsoft.com/office/word/2010/wordml" xmlns:w15="http://schemas.microsoft.com/office/word/2012/wordml" xmlns:w16cex="http://schemas.microsoft.com/office/word/2018/wordml/cex" xmlns:w16cid="http://schemas.microsoft.com/office/word/2016/wordml/cid" xmlns:w16="http://schemas.microsoft.com/office/word/2018/wordml" xmlns:w16sdtdh="http://schemas.microsoft.com/office/word/2020/wordml/sdtdatahash" xmlns:w16se="http://schemas.microsoft.com/office/word/2015/wordml/symex" xmlns:wpg="http://schemas.microsoft.com/office/word/2010/wordprocessingGroup" xmlns:wpi="http://schemas.microsoft.com/office/word/2010/wordprocessingInk" xmlns:wne="http://schemas.microsoft.com/office/word/2006/wordml" xmlns:wps="http://schemas.microsoft.com/office/word/2010/wordprocessingShape" mc:Ignorable="w14 w15 w16se w16cid w16 w16cex w16sdtdh wp14">
   <w:footnote w:type="separator" w:id="-1">
     <w:p>
       <w:pPr>
@@ -4221,7 +4522,7 @@
 </file>
 
 <file path=word/numbering.xml><?xml version="1.0" encoding="utf-8"?>
-<w:numbering xmlns:wpc="http://schemas.microsoft.com/office/word/2010/wordprocessingCanvas" xmlns:cx="http://schemas.microsoft.com/office/drawing/2014/chartex" xmlns:mc="http://schemas.openxmlformats.org/markup-compatibility/2006" xmlns:o="urn:schemas-microsoft-com:office:office" xmlns:r="http://schemas.openxmlformats.org/officeDocument/2006/relationships" xmlns:m="http://schemas.openxmlformats.org/officeDocument/2006/math" xmlns:v="urn:schemas-microsoft-com:vml" xmlns:wp14="http://schemas.microsoft.com/office/word/2010/wordprocessingDrawing" xmlns:wp="http://schemas.openxmlformats.org/drawingml/2006/wordprocessingDrawing" xmlns:w10="urn:schemas-microsoft-com:office:word" xmlns:w="http://schemas.openxmlformats.org/wordprocessingml/2006/main" xmlns:w14="http://schemas.microsoft.com/office/word/2010/wordml" xmlns:w15="http://schemas.microsoft.com/office/word/2012/wordml" xmlns:w16se="http://schemas.microsoft.com/office/word/2015/wordml/symex" xmlns:wpg="http://schemas.microsoft.com/office/word/2010/wordprocessingGroup" xmlns:wpi="http://schemas.microsoft.com/office/word/2010/wordprocessingInk" xmlns:wne="http://schemas.microsoft.com/office/word/2006/wordml" xmlns:wps="http://schemas.microsoft.com/office/word/2010/wordprocessingShape" mc:Ignorable="w14 w15 w16se wp14">
+<w:numbering xmlns:wpc="http://schemas.microsoft.com/office/word/2010/wordprocessingCanvas" xmlns:cx="http://schemas.microsoft.com/office/drawing/2014/chartex" xmlns:cx1="http://schemas.microsoft.com/office/drawing/2015/9/8/chartex" xmlns:cx2="http://schemas.microsoft.com/office/drawing/2015/10/21/chartex" xmlns:cx3="http://schemas.microsoft.com/office/drawing/2016/5/9/chartex" xmlns:cx4="http://schemas.microsoft.com/office/drawing/2016/5/10/chartex" xmlns:cx5="http://schemas.microsoft.com/office/drawing/2016/5/11/chartex" xmlns:cx6="http://schemas.microsoft.com/office/drawing/2016/5/12/chartex" xmlns:cx7="http://schemas.microsoft.com/office/drawing/2016/5/13/chartex" xmlns:cx8="http://schemas.microsoft.com/office/drawing/2016/5/14/chartex" xmlns:mc="http://schemas.openxmlformats.org/markup-compatibility/2006" xmlns:aink="http://schemas.microsoft.com/office/drawing/2016/ink" xmlns:am3d="http://schemas.microsoft.com/office/drawing/2017/model3d" xmlns:o="urn:schemas-microsoft-com:office:office" xmlns:oel="http://schemas.microsoft.com/office/2019/extlst" xmlns:r="http://schemas.openxmlformats.org/officeDocument/2006/relationships" xmlns:m="http://schemas.openxmlformats.org/officeDocument/2006/math" xmlns:v="urn:schemas-microsoft-com:vml" xmlns:wp14="http://schemas.microsoft.com/office/word/2010/wordprocessingDrawing" xmlns:wp="http://schemas.openxmlformats.org/drawingml/2006/wordprocessingDrawing" xmlns:w10="urn:schemas-microsoft-com:office:word" xmlns:w="http://schemas.openxmlformats.org/wordprocessingml/2006/main" xmlns:w14="http://schemas.microsoft.com/office/word/2010/wordml" xmlns:w15="http://schemas.microsoft.com/office/word/2012/wordml" xmlns:w16cex="http://schemas.microsoft.com/office/word/2018/wordml/cex" xmlns:w16cid="http://schemas.microsoft.com/office/word/2016/wordml/cid" xmlns:w16="http://schemas.microsoft.com/office/word/2018/wordml" xmlns:w16sdtdh="http://schemas.microsoft.com/office/word/2020/wordml/sdtdatahash" xmlns:w16se="http://schemas.microsoft.com/office/word/2015/wordml/symex" xmlns:wpg="http://schemas.microsoft.com/office/word/2010/wordprocessingGroup" xmlns:wpi="http://schemas.microsoft.com/office/word/2010/wordprocessingInk" xmlns:wne="http://schemas.microsoft.com/office/word/2006/wordml" xmlns:wps="http://schemas.microsoft.com/office/word/2010/wordprocessingShape" mc:Ignorable="w14 w15 w16se w16cid w16 w16cex w16sdtdh wp14">
   <w:abstractNum w:abstractNumId="0" w15:restartNumberingAfterBreak="0">
     <w:nsid w:val="0DBF7B20"/>
     <w:multiLevelType w:val="multilevel"/>
@@ -5066,35 +5367,35 @@
       </w:pPr>
     </w:lvl>
   </w:abstractNum>
-  <w:num w:numId="1">
+  <w:num w:numId="1" w16cid:durableId="668102369">
     <w:abstractNumId w:val="7"/>
   </w:num>
-  <w:num w:numId="2">
+  <w:num w:numId="2" w16cid:durableId="75443261">
     <w:abstractNumId w:val="3"/>
   </w:num>
-  <w:num w:numId="3">
+  <w:num w:numId="3" w16cid:durableId="1943761021">
     <w:abstractNumId w:val="1"/>
   </w:num>
-  <w:num w:numId="4">
+  <w:num w:numId="4" w16cid:durableId="1417434639">
     <w:abstractNumId w:val="5"/>
   </w:num>
-  <w:num w:numId="5">
+  <w:num w:numId="5" w16cid:durableId="1103115063">
     <w:abstractNumId w:val="0"/>
   </w:num>
-  <w:num w:numId="6">
+  <w:num w:numId="6" w16cid:durableId="312877631">
     <w:abstractNumId w:val="6"/>
   </w:num>
-  <w:num w:numId="7">
+  <w:num w:numId="7" w16cid:durableId="2044134745">
     <w:abstractNumId w:val="2"/>
   </w:num>
-  <w:num w:numId="8">
+  <w:num w:numId="8" w16cid:durableId="181171514">
     <w:abstractNumId w:val="4"/>
   </w:num>
 </w:numbering>
 </file>
 
 <file path=word/styles.xml><?xml version="1.0" encoding="utf-8"?>
-<w:styles xmlns:mc="http://schemas.openxmlformats.org/markup-compatibility/2006" xmlns:r="http://schemas.openxmlformats.org/officeDocument/2006/relationships" xmlns:w="http://schemas.openxmlformats.org/wordprocessingml/2006/main" xmlns:w14="http://schemas.microsoft.com/office/word/2010/wordml" xmlns:w15="http://schemas.microsoft.com/office/word/2012/wordml" xmlns:w16se="http://schemas.microsoft.com/office/word/2015/wordml/symex" mc:Ignorable="w14 w15 w16se">
+<w:styles xmlns:mc="http://schemas.openxmlformats.org/markup-compatibility/2006" xmlns:r="http://schemas.openxmlformats.org/officeDocument/2006/relationships" xmlns:w="http://schemas.openxmlformats.org/wordprocessingml/2006/main" xmlns:w14="http://schemas.microsoft.com/office/word/2010/wordml" xmlns:w15="http://schemas.microsoft.com/office/word/2012/wordml" xmlns:w16cex="http://schemas.microsoft.com/office/word/2018/wordml/cex" xmlns:w16cid="http://schemas.microsoft.com/office/word/2016/wordml/cid" xmlns:w16="http://schemas.microsoft.com/office/word/2018/wordml" xmlns:w16sdtdh="http://schemas.microsoft.com/office/word/2020/wordml/sdtdatahash" xmlns:w16se="http://schemas.microsoft.com/office/word/2015/wordml/symex" mc:Ignorable="w14 w15 w16se w16cid w16 w16cex w16sdtdh">
   <w:docDefaults>
     <w:rPrDefault>
       <w:rPr>
@@ -5110,7 +5411,7 @@
       </w:pPr>
     </w:pPrDefault>
   </w:docDefaults>
-  <w:latentStyles w:defLockedState="0" w:defUIPriority="99" w:defSemiHidden="0" w:defUnhideWhenUsed="0" w:defQFormat="0" w:count="371">
+  <w:latentStyles w:defLockedState="0" w:defUIPriority="99" w:defSemiHidden="0" w:defUnhideWhenUsed="0" w:defQFormat="0" w:count="376">
     <w:lsdException w:name="Normal" w:uiPriority="0" w:qFormat="1"/>
     <w:lsdException w:name="heading 1" w:uiPriority="9" w:qFormat="1"/>
     <w:lsdException w:name="heading 2" w:semiHidden="1" w:uiPriority="9" w:unhideWhenUsed="1" w:qFormat="1"/>
@@ -5482,16 +5783,21 @@
     <w:lsdException w:name="List Table 5 Dark Accent 6" w:uiPriority="50"/>
     <w:lsdException w:name="List Table 6 Colorful Accent 6" w:uiPriority="51"/>
     <w:lsdException w:name="List Table 7 Colorful Accent 6" w:uiPriority="52"/>
+    <w:lsdException w:name="Mention" w:semiHidden="1" w:unhideWhenUsed="1"/>
+    <w:lsdException w:name="Smart Hyperlink" w:semiHidden="1" w:unhideWhenUsed="1"/>
+    <w:lsdException w:name="Hashtag" w:semiHidden="1" w:unhideWhenUsed="1"/>
+    <w:lsdException w:name="Unresolved Mention" w:semiHidden="1" w:unhideWhenUsed="1"/>
+    <w:lsdException w:name="Smart Link" w:semiHidden="1" w:unhideWhenUsed="1"/>
   </w:latentStyles>
-  <w:style w:type="paragraph" w:default="1" w:styleId="Normal">
+  <w:style w:type="paragraph" w:default="1" w:styleId="Norml">
     <w:name w:val="Normal"/>
     <w:qFormat/>
     <w:rsid w:val="00C13F43"/>
   </w:style>
-  <w:style w:type="paragraph" w:styleId="Heading1">
+  <w:style w:type="paragraph" w:styleId="Cmsor1">
     <w:name w:val="heading 1"/>
-    <w:basedOn w:val="Normal"/>
-    <w:link w:val="Heading1Char"/>
+    <w:basedOn w:val="Norml"/>
+    <w:link w:val="Cmsor1Char"/>
     <w:uiPriority w:val="9"/>
     <w:qFormat/>
     <w:rsid w:val="006C2361"/>
@@ -5509,11 +5815,11 @@
       <w:lang w:eastAsia="hu-HU"/>
     </w:rPr>
   </w:style>
-  <w:style w:type="paragraph" w:styleId="Heading2">
+  <w:style w:type="paragraph" w:styleId="Cmsor2">
     <w:name w:val="heading 2"/>
-    <w:basedOn w:val="Normal"/>
-    <w:next w:val="Normal"/>
-    <w:link w:val="Heading2Char"/>
+    <w:basedOn w:val="Norml"/>
+    <w:next w:val="Norml"/>
+    <w:link w:val="Cmsor2Char"/>
     <w:uiPriority w:val="9"/>
     <w:unhideWhenUsed/>
     <w:qFormat/>
@@ -5532,11 +5838,11 @@
       <w:szCs w:val="26"/>
     </w:rPr>
   </w:style>
-  <w:style w:type="paragraph" w:styleId="Heading3">
+  <w:style w:type="paragraph" w:styleId="Cmsor3">
     <w:name w:val="heading 3"/>
-    <w:basedOn w:val="Normal"/>
-    <w:next w:val="Normal"/>
-    <w:link w:val="Heading3Char"/>
+    <w:basedOn w:val="Norml"/>
+    <w:next w:val="Norml"/>
+    <w:link w:val="Cmsor3Char"/>
     <w:uiPriority w:val="9"/>
     <w:unhideWhenUsed/>
     <w:qFormat/>
@@ -5555,13 +5861,13 @@
       <w:szCs w:val="24"/>
     </w:rPr>
   </w:style>
-  <w:style w:type="character" w:default="1" w:styleId="DefaultParagraphFont">
+  <w:style w:type="character" w:default="1" w:styleId="Bekezdsalapbettpusa">
     <w:name w:val="Default Paragraph Font"/>
     <w:uiPriority w:val="1"/>
     <w:semiHidden/>
     <w:unhideWhenUsed/>
   </w:style>
-  <w:style w:type="table" w:default="1" w:styleId="TableNormal">
+  <w:style w:type="table" w:default="1" w:styleId="Normltblzat">
     <w:name w:val="Normal Table"/>
     <w:uiPriority w:val="99"/>
     <w:semiHidden/>
@@ -5576,15 +5882,15 @@
       </w:tblCellMar>
     </w:tblPr>
   </w:style>
-  <w:style w:type="numbering" w:default="1" w:styleId="NoList">
+  <w:style w:type="numbering" w:default="1" w:styleId="Nemlista">
     <w:name w:val="No List"/>
     <w:uiPriority w:val="99"/>
     <w:semiHidden/>
     <w:unhideWhenUsed/>
   </w:style>
-  <w:style w:type="table" w:styleId="TableGrid">
+  <w:style w:type="table" w:styleId="Rcsostblzat">
     <w:name w:val="Table Grid"/>
-    <w:basedOn w:val="TableNormal"/>
+    <w:basedOn w:val="Normltblzat"/>
     <w:uiPriority w:val="39"/>
     <w:rsid w:val="00AA1A5A"/>
     <w:pPr>
@@ -5617,10 +5923,10 @@
       <w:szCs w:val="24"/>
     </w:rPr>
   </w:style>
-  <w:style w:type="character" w:customStyle="1" w:styleId="Heading1Char">
-    <w:name w:val="Heading 1 Char"/>
-    <w:basedOn w:val="DefaultParagraphFont"/>
-    <w:link w:val="Heading1"/>
+  <w:style w:type="character" w:customStyle="1" w:styleId="Cmsor1Char">
+    <w:name w:val="Címsor 1 Char"/>
+    <w:basedOn w:val="Bekezdsalapbettpusa"/>
+    <w:link w:val="Cmsor1"/>
     <w:uiPriority w:val="9"/>
     <w:rsid w:val="006C2361"/>
     <w:rPr>
@@ -5633,9 +5939,9 @@
       <w:lang w:eastAsia="hu-HU"/>
     </w:rPr>
   </w:style>
-  <w:style w:type="paragraph" w:styleId="ListParagraph">
+  <w:style w:type="paragraph" w:styleId="Listaszerbekezds">
     <w:name w:val="List Paragraph"/>
-    <w:basedOn w:val="Normal"/>
+    <w:basedOn w:val="Norml"/>
     <w:uiPriority w:val="34"/>
     <w:qFormat/>
     <w:rsid w:val="00E45912"/>
@@ -5644,10 +5950,10 @@
       <w:contextualSpacing/>
     </w:pPr>
   </w:style>
-  <w:style w:type="paragraph" w:styleId="TOC1">
+  <w:style w:type="paragraph" w:styleId="TJ1">
     <w:name w:val="toc 1"/>
-    <w:basedOn w:val="Normal"/>
-    <w:next w:val="Normal"/>
+    <w:basedOn w:val="Norml"/>
+    <w:next w:val="Norml"/>
     <w:autoRedefine/>
     <w:uiPriority w:val="39"/>
     <w:unhideWhenUsed/>
@@ -5656,9 +5962,9 @@
       <w:spacing w:after="100"/>
     </w:pPr>
   </w:style>
-  <w:style w:type="character" w:styleId="Hyperlink">
+  <w:style w:type="character" w:styleId="Hiperhivatkozs">
     <w:name w:val="Hyperlink"/>
-    <w:basedOn w:val="DefaultParagraphFont"/>
+    <w:basedOn w:val="Bekezdsalapbettpusa"/>
     <w:uiPriority w:val="99"/>
     <w:unhideWhenUsed/>
     <w:rsid w:val="00B60365"/>
@@ -5667,10 +5973,10 @@
       <w:u w:val="single"/>
     </w:rPr>
   </w:style>
-  <w:style w:type="paragraph" w:styleId="FootnoteText">
+  <w:style w:type="paragraph" w:styleId="Lbjegyzetszveg">
     <w:name w:val="footnote text"/>
-    <w:basedOn w:val="Normal"/>
-    <w:link w:val="FootnoteTextChar"/>
+    <w:basedOn w:val="Norml"/>
+    <w:link w:val="LbjegyzetszvegChar"/>
     <w:uiPriority w:val="99"/>
     <w:semiHidden/>
     <w:unhideWhenUsed/>
@@ -5683,10 +5989,10 @@
       <w:szCs w:val="20"/>
     </w:rPr>
   </w:style>
-  <w:style w:type="character" w:customStyle="1" w:styleId="FootnoteTextChar">
-    <w:name w:val="Footnote Text Char"/>
-    <w:basedOn w:val="DefaultParagraphFont"/>
-    <w:link w:val="FootnoteText"/>
+  <w:style w:type="character" w:customStyle="1" w:styleId="LbjegyzetszvegChar">
+    <w:name w:val="Lábjegyzetszöveg Char"/>
+    <w:basedOn w:val="Bekezdsalapbettpusa"/>
+    <w:link w:val="Lbjegyzetszveg"/>
     <w:uiPriority w:val="99"/>
     <w:semiHidden/>
     <w:rsid w:val="00B60365"/>
@@ -5695,9 +6001,9 @@
       <w:szCs w:val="20"/>
     </w:rPr>
   </w:style>
-  <w:style w:type="character" w:styleId="FootnoteReference">
+  <w:style w:type="character" w:styleId="Lbjegyzet-hivatkozs">
     <w:name w:val="footnote reference"/>
-    <w:basedOn w:val="DefaultParagraphFont"/>
+    <w:basedOn w:val="Bekezdsalapbettpusa"/>
     <w:uiPriority w:val="99"/>
     <w:semiHidden/>
     <w:unhideWhenUsed/>
@@ -5706,10 +6012,10 @@
       <w:vertAlign w:val="superscript"/>
     </w:rPr>
   </w:style>
-  <w:style w:type="paragraph" w:styleId="Header">
+  <w:style w:type="paragraph" w:styleId="lfej">
     <w:name w:val="header"/>
-    <w:basedOn w:val="Normal"/>
-    <w:link w:val="HeaderChar"/>
+    <w:basedOn w:val="Norml"/>
+    <w:link w:val="lfejChar"/>
     <w:uiPriority w:val="99"/>
     <w:unhideWhenUsed/>
     <w:rsid w:val="00B60365"/>
@@ -5721,17 +6027,17 @@
       <w:spacing w:after="0" w:line="240" w:lineRule="auto"/>
     </w:pPr>
   </w:style>
-  <w:style w:type="character" w:customStyle="1" w:styleId="HeaderChar">
-    <w:name w:val="Header Char"/>
-    <w:basedOn w:val="DefaultParagraphFont"/>
-    <w:link w:val="Header"/>
+  <w:style w:type="character" w:customStyle="1" w:styleId="lfejChar">
+    <w:name w:val="Élőfej Char"/>
+    <w:basedOn w:val="Bekezdsalapbettpusa"/>
+    <w:link w:val="lfej"/>
     <w:uiPriority w:val="99"/>
     <w:rsid w:val="00B60365"/>
   </w:style>
-  <w:style w:type="paragraph" w:styleId="Footer">
+  <w:style w:type="paragraph" w:styleId="llb">
     <w:name w:val="footer"/>
-    <w:basedOn w:val="Normal"/>
-    <w:link w:val="FooterChar"/>
+    <w:basedOn w:val="Norml"/>
+    <w:link w:val="llbChar"/>
     <w:uiPriority w:val="99"/>
     <w:unhideWhenUsed/>
     <w:rsid w:val="00B60365"/>
@@ -5743,17 +6049,17 @@
       <w:spacing w:after="0" w:line="240" w:lineRule="auto"/>
     </w:pPr>
   </w:style>
-  <w:style w:type="character" w:customStyle="1" w:styleId="FooterChar">
-    <w:name w:val="Footer Char"/>
-    <w:basedOn w:val="DefaultParagraphFont"/>
-    <w:link w:val="Footer"/>
+  <w:style w:type="character" w:customStyle="1" w:styleId="llbChar">
+    <w:name w:val="Élőláb Char"/>
+    <w:basedOn w:val="Bekezdsalapbettpusa"/>
+    <w:link w:val="llb"/>
     <w:uiPriority w:val="99"/>
     <w:rsid w:val="00B60365"/>
   </w:style>
-  <w:style w:type="character" w:customStyle="1" w:styleId="Heading2Char">
-    <w:name w:val="Heading 2 Char"/>
-    <w:basedOn w:val="DefaultParagraphFont"/>
-    <w:link w:val="Heading2"/>
+  <w:style w:type="character" w:customStyle="1" w:styleId="Cmsor2Char">
+    <w:name w:val="Címsor 2 Char"/>
+    <w:basedOn w:val="Bekezdsalapbettpusa"/>
+    <w:link w:val="Cmsor2"/>
     <w:uiPriority w:val="9"/>
     <w:rsid w:val="00C13F43"/>
     <w:rPr>
@@ -5764,10 +6070,10 @@
       <w:szCs w:val="26"/>
     </w:rPr>
   </w:style>
-  <w:style w:type="character" w:customStyle="1" w:styleId="Heading3Char">
-    <w:name w:val="Heading 3 Char"/>
-    <w:basedOn w:val="DefaultParagraphFont"/>
-    <w:link w:val="Heading3"/>
+  <w:style w:type="character" w:customStyle="1" w:styleId="Cmsor3Char">
+    <w:name w:val="Címsor 3 Char"/>
+    <w:basedOn w:val="Bekezdsalapbettpusa"/>
+    <w:link w:val="Cmsor3"/>
     <w:uiPriority w:val="9"/>
     <w:rsid w:val="00C13F43"/>
     <w:rPr>
@@ -5778,10 +6084,10 @@
       <w:szCs w:val="24"/>
     </w:rPr>
   </w:style>
-  <w:style w:type="paragraph" w:styleId="TOC2">
+  <w:style w:type="paragraph" w:styleId="TJ2">
     <w:name w:val="toc 2"/>
-    <w:basedOn w:val="Normal"/>
-    <w:next w:val="Normal"/>
+    <w:basedOn w:val="Norml"/>
+    <w:next w:val="Norml"/>
     <w:autoRedefine/>
     <w:uiPriority w:val="39"/>
     <w:unhideWhenUsed/>
@@ -5791,9 +6097,9 @@
       <w:ind w:left="220"/>
     </w:pPr>
   </w:style>
-  <w:style w:type="paragraph" w:styleId="NormalWeb">
+  <w:style w:type="paragraph" w:styleId="NormlWeb">
     <w:name w:val="Normal (Web)"/>
-    <w:basedOn w:val="Normal"/>
+    <w:basedOn w:val="Norml"/>
     <w:uiPriority w:val="99"/>
     <w:unhideWhenUsed/>
     <w:rsid w:val="00340A30"/>
@@ -5807,10 +6113,10 @@
       <w:lang w:eastAsia="hu-HU"/>
     </w:rPr>
   </w:style>
-  <w:style w:type="paragraph" w:styleId="TOC3">
+  <w:style w:type="paragraph" w:styleId="TJ3">
     <w:name w:val="toc 3"/>
-    <w:basedOn w:val="Normal"/>
-    <w:next w:val="Normal"/>
+    <w:basedOn w:val="Norml"/>
+    <w:next w:val="Norml"/>
     <w:autoRedefine/>
     <w:uiPriority w:val="39"/>
     <w:unhideWhenUsed/>
@@ -5820,9 +6126,9 @@
       <w:ind w:left="440"/>
     </w:pPr>
   </w:style>
-  <w:style w:type="character" w:styleId="HTMLCode">
+  <w:style w:type="character" w:styleId="HTML-kd">
     <w:name w:val="HTML Code"/>
-    <w:basedOn w:val="DefaultParagraphFont"/>
+    <w:basedOn w:val="Bekezdsalapbettpusa"/>
     <w:uiPriority w:val="99"/>
     <w:semiHidden/>
     <w:unhideWhenUsed/>
@@ -5833,9 +6139,9 @@
       <w:szCs w:val="20"/>
     </w:rPr>
   </w:style>
-  <w:style w:type="character" w:styleId="PlaceholderText">
+  <w:style w:type="character" w:styleId="Helyrzszveg">
     <w:name w:val="Placeholder Text"/>
-    <w:basedOn w:val="DefaultParagraphFont"/>
+    <w:basedOn w:val="Bekezdsalapbettpusa"/>
     <w:uiPriority w:val="99"/>
     <w:semiHidden/>
     <w:rsid w:val="00C57434"/>
@@ -5843,10 +6149,10 @@
       <w:color w:val="808080"/>
     </w:rPr>
   </w:style>
-  <w:style w:type="paragraph" w:styleId="BalloonText">
+  <w:style w:type="paragraph" w:styleId="Buborkszveg">
     <w:name w:val="Balloon Text"/>
-    <w:basedOn w:val="Normal"/>
-    <w:link w:val="BalloonTextChar"/>
+    <w:basedOn w:val="Norml"/>
+    <w:link w:val="BuborkszvegChar"/>
     <w:uiPriority w:val="99"/>
     <w:semiHidden/>
     <w:unhideWhenUsed/>
@@ -5860,10 +6166,10 @@
       <w:szCs w:val="18"/>
     </w:rPr>
   </w:style>
-  <w:style w:type="character" w:customStyle="1" w:styleId="BalloonTextChar">
-    <w:name w:val="Balloon Text Char"/>
-    <w:basedOn w:val="DefaultParagraphFont"/>
-    <w:link w:val="BalloonText"/>
+  <w:style w:type="character" w:customStyle="1" w:styleId="BuborkszvegChar">
+    <w:name w:val="Buborékszöveg Char"/>
+    <w:basedOn w:val="Bekezdsalapbettpusa"/>
+    <w:link w:val="Buborkszveg"/>
     <w:uiPriority w:val="99"/>
     <w:semiHidden/>
     <w:rsid w:val="000C0243"/>

</xml_diff>